<commit_message>
1B.docx: 	- Added Languages & Tools 	- Removed Hobbies PhatTran-Resume.pdf: 	- Changed name of file
</commit_message>
<xml_diff>
--- a/1B.docx
+++ b/1B.docx
@@ -23,7 +23,7 @@
         <mc:AlternateContent>
           <mc:Choice Requires="wps">
             <w:drawing>
-              <wp:anchor distT="45720" distB="45720" distL="114300" distR="114300" simplePos="0" relativeHeight="251662336" behindDoc="0" locked="0" layoutInCell="1" allowOverlap="1" wp14:anchorId="4EDDC19E" wp14:editId="2C59B22D">
+              <wp:anchor distT="45720" distB="45720" distL="114300" distR="114300" simplePos="0" relativeHeight="251661312" behindDoc="0" locked="0" layoutInCell="1" allowOverlap="1" wp14:anchorId="4EDDC19E" wp14:editId="2C59B22D">
                 <wp:simplePos x="0" y="0"/>
                 <wp:positionH relativeFrom="column">
                   <wp:posOffset>-92710</wp:posOffset>
@@ -105,7 +105,7 @@
                 <v:stroke joinstyle="miter"/>
                 <v:path gradientshapeok="t" o:connecttype="rect"/>
               </v:shapetype>
-              <v:shape id="Text Box 2" o:spid="_x0000_s1026" type="#_x0000_t202" style="position:absolute;margin-left:-7.3pt;margin-top:-9.6pt;width:158.4pt;height:110.6pt;z-index:251662336;visibility:visible;mso-wrap-style:square;mso-width-percent:0;mso-height-percent:200;mso-wrap-distance-left:9pt;mso-wrap-distance-top:3.6pt;mso-wrap-distance-right:9pt;mso-wrap-distance-bottom:3.6pt;mso-position-horizontal:absolute;mso-position-horizontal-relative:text;mso-position-vertical:absolute;mso-position-vertical-relative:text;mso-width-percent:0;mso-height-percent:200;mso-width-relative:margin;mso-height-relative:margin;v-text-anchor:top" o:gfxdata="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" filled="f" stroked="f">
+              <v:shape id="Text Box 2" o:spid="_x0000_s1026" type="#_x0000_t202" style="position:absolute;margin-left:-7.3pt;margin-top:-9.6pt;width:158.4pt;height:110.6pt;z-index:251661312;visibility:visible;mso-wrap-style:square;mso-width-percent:0;mso-height-percent:200;mso-wrap-distance-left:9pt;mso-wrap-distance-top:3.6pt;mso-wrap-distance-right:9pt;mso-wrap-distance-bottom:3.6pt;mso-position-horizontal:absolute;mso-position-horizontal-relative:text;mso-position-vertical:absolute;mso-position-vertical-relative:text;mso-width-percent:0;mso-height-percent:200;mso-width-relative:margin;mso-height-relative:margin;v-text-anchor:top" o:gfxdata="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" filled="f" stroked="f">
                 <v:textbox style="mso-fit-shape-to-text:t">
                   <w:txbxContent>
                     <w:p>
@@ -154,7 +154,7 @@
         <mc:AlternateContent>
           <mc:Choice Requires="wpg">
             <w:drawing>
-              <wp:anchor distT="0" distB="0" distL="114300" distR="114300" simplePos="0" relativeHeight="251658240" behindDoc="0" locked="0" layoutInCell="1" allowOverlap="1" wp14:anchorId="556C55D4" wp14:editId="38257FA1">
+              <wp:anchor distT="0" distB="0" distL="114300" distR="114300" simplePos="0" relativeHeight="251657216" behindDoc="0" locked="0" layoutInCell="1" allowOverlap="1" wp14:anchorId="556C55D4" wp14:editId="38257FA1">
                 <wp:simplePos x="0" y="0"/>
                 <wp:positionH relativeFrom="column">
                   <wp:posOffset>1152525</wp:posOffset>
@@ -263,7 +263,7 @@
           </mc:Choice>
           <mc:Fallback>
             <w:pict>
-              <v:group w14:anchorId="51438E4F" id="Group 5" o:spid="_x0000_s1026" style="position:absolute;margin-left:90.75pt;margin-top:22.85pt;width:445.5pt;height:3.55pt;z-index:251658240;mso-width-relative:margin;mso-height-relative:margin" coordsize="53625,476" o:gfxdata="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">
+              <v:group w14:anchorId="0582971E" id="Group 5" o:spid="_x0000_s1026" style="position:absolute;margin-left:90.75pt;margin-top:22.85pt;width:445.5pt;height:3.55pt;z-index:251657216;mso-width-relative:margin;mso-height-relative:margin" coordsize="53625,476" o:gfxdata="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">
                 <v:line id="Straight Connector 6" o:spid="_x0000_s1027" style="position:absolute;visibility:visible;mso-wrap-style:square" from="0,0" to="53625,0" o:connectortype="straight" o:gfxdata="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" strokecolor="#1f4d78 [1604]" strokeweight="1.5pt">
                   <v:stroke joinstyle="miter"/>
                 </v:line>
@@ -569,8 +569,6 @@
         </w:rPr>
         <w:t>16</w:t>
       </w:r>
-      <w:bookmarkStart w:id="0" w:name="_GoBack"/>
-      <w:bookmarkEnd w:id="0"/>
     </w:p>
     <w:p>
       <w:pPr>
@@ -1522,7 +1520,7 @@
           </mc:Choice>
           <mc:Fallback>
             <w:pict>
-              <v:group w14:anchorId="2FB19982" id="Group 9" o:spid="_x0000_s1026" style="position:absolute;margin-left:76.5pt;margin-top:10.05pt;width:459.75pt;height:3.6pt;z-index:251660288;mso-width-relative:margin;mso-height-relative:margin" coordsize="53625,476" o:gfxdata="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">
+              <v:group w14:anchorId="576A1E0E" id="Group 9" o:spid="_x0000_s1026" style="position:absolute;margin-left:76.5pt;margin-top:10.05pt;width:459.75pt;height:3.6pt;z-index:251660288;mso-width-relative:margin;mso-height-relative:margin" coordsize="53625,476" o:gfxdata="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">
                 <v:line id="Straight Connector 10" o:spid="_x0000_s1027" style="position:absolute;visibility:visible;mso-wrap-style:square" from="0,0" to="53625,0" o:connectortype="straight" o:gfxdata="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" strokecolor="#1f4d78 [1604]" strokeweight="1.5pt">
                   <v:stroke joinstyle="miter"/>
                 </v:line>
@@ -1953,7 +1951,7 @@
           </mc:Choice>
           <mc:Fallback>
             <w:pict>
-              <v:group w14:anchorId="75C3A0D9" id="Group 288" o:spid="_x0000_s1026" style="position:absolute;margin-left:-11.35pt;margin-top:9.25pt;width:110.8pt;height:90.65pt;z-index:251663360;mso-width-relative:margin;mso-height-relative:margin" coordorigin="-111,1899" coordsize="14081,11518" o:gfxdata="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">
+              <v:group w14:anchorId="76F5B346" id="Group 288" o:spid="_x0000_s1026" style="position:absolute;margin-left:-11.35pt;margin-top:9.25pt;width:110.8pt;height:90.65pt;z-index:251663360;mso-width-relative:margin;mso-height-relative:margin" coordorigin="-111,1899" coordsize="14081,11518" o:gfxdata="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">
                 <v:shapetype id="_x0000_t75" coordsize="21600,21600" o:spt="75" o:preferrelative="t" path="m@4@5l@4@11@9@11@9@5xe" filled="f" stroked="f">
                   <v:stroke joinstyle="miter"/>
                   <v:formulas>
@@ -2274,35 +2272,47 @@
         <w:ind w:left="2520" w:hanging="270"/>
         <w:rPr>
           <w:rFonts w:ascii="Segoe UI" w:eastAsia="Malgun Gothic" w:hAnsi="Segoe UI" w:cs="Segoe UI"/>
+          <w:sz w:val="21"/>
+          <w:szCs w:val="21"/>
         </w:rPr>
       </w:pPr>
       <w:r>
         <w:rPr>
           <w:rFonts w:ascii="Segoe UI" w:eastAsia="Malgun Gothic" w:hAnsi="Segoe UI" w:cs="Segoe UI"/>
+          <w:sz w:val="21"/>
+          <w:szCs w:val="21"/>
         </w:rPr>
         <w:t xml:space="preserve">Involved in </w:t>
       </w:r>
       <w:r>
         <w:rPr>
           <w:rFonts w:ascii="Segoe UI" w:eastAsia="Malgun Gothic" w:hAnsi="Segoe UI" w:cs="Segoe UI"/>
+          <w:sz w:val="21"/>
+          <w:szCs w:val="21"/>
         </w:rPr>
         <w:t>the review process of</w:t>
       </w:r>
       <w:r>
         <w:rPr>
           <w:rFonts w:ascii="Segoe UI" w:eastAsia="Malgun Gothic" w:hAnsi="Segoe UI" w:cs="Segoe UI"/>
+          <w:sz w:val="21"/>
+          <w:szCs w:val="21"/>
         </w:rPr>
         <w:t xml:space="preserve"> back-end codes </w:t>
       </w:r>
       <w:r>
         <w:rPr>
           <w:rFonts w:ascii="Segoe UI" w:eastAsia="Malgun Gothic" w:hAnsi="Segoe UI" w:cs="Segoe UI"/>
+          <w:sz w:val="21"/>
+          <w:szCs w:val="21"/>
         </w:rPr>
         <w:t>that implement</w:t>
       </w:r>
       <w:r>
         <w:rPr>
           <w:rFonts w:ascii="Segoe UI" w:eastAsia="Malgun Gothic" w:hAnsi="Segoe UI" w:cs="Segoe UI"/>
+          <w:sz w:val="21"/>
+          <w:szCs w:val="21"/>
         </w:rPr>
         <w:t xml:space="preserve"> </w:t>
       </w:r>
@@ -2311,6 +2321,8 @@
           <w:rFonts w:ascii="Segoe UI" w:eastAsia="Malgun Gothic" w:hAnsi="Segoe UI" w:cs="Segoe UI"/>
           <w:b/>
           <w:color w:val="1F3864" w:themeColor="accent5" w:themeShade="80"/>
+          <w:sz w:val="21"/>
+          <w:szCs w:val="21"/>
         </w:rPr>
         <w:t>JPA Provider</w:t>
       </w:r>
@@ -2319,6 +2331,8 @@
           <w:rFonts w:ascii="Segoe UI" w:eastAsia="Malgun Gothic" w:hAnsi="Segoe UI" w:cs="Segoe UI"/>
           <w:b/>
           <w:color w:val="1F3864" w:themeColor="accent5" w:themeShade="80"/>
+          <w:sz w:val="21"/>
+          <w:szCs w:val="21"/>
         </w:rPr>
         <w:t>s</w:t>
       </w:r>
@@ -2327,12 +2341,16 @@
           <w:rFonts w:ascii="Segoe UI" w:eastAsia="Malgun Gothic" w:hAnsi="Segoe UI" w:cs="Segoe UI"/>
           <w:b/>
           <w:color w:val="1F3864" w:themeColor="accent5" w:themeShade="80"/>
+          <w:sz w:val="21"/>
+          <w:szCs w:val="21"/>
         </w:rPr>
         <w:t xml:space="preserve"> </w:t>
       </w:r>
       <w:r>
         <w:rPr>
           <w:rFonts w:ascii="Segoe UI" w:eastAsia="Malgun Gothic" w:hAnsi="Segoe UI" w:cs="Segoe UI"/>
+          <w:sz w:val="21"/>
+          <w:szCs w:val="21"/>
         </w:rPr>
         <w:t>such as</w:t>
       </w:r>
@@ -2340,6 +2358,8 @@
         <w:rPr>
           <w:rFonts w:ascii="Segoe UI" w:eastAsia="Malgun Gothic" w:hAnsi="Segoe UI" w:cs="Segoe UI"/>
           <w:b/>
+          <w:sz w:val="21"/>
+          <w:szCs w:val="21"/>
         </w:rPr>
         <w:t xml:space="preserve"> </w:t>
       </w:r>
@@ -2348,6 +2368,8 @@
           <w:rFonts w:ascii="Segoe UI" w:eastAsia="Malgun Gothic" w:hAnsi="Segoe UI" w:cs="Segoe UI"/>
           <w:b/>
           <w:color w:val="1F3864" w:themeColor="accent5" w:themeShade="80"/>
+          <w:sz w:val="21"/>
+          <w:szCs w:val="21"/>
         </w:rPr>
         <w:t>H</w:t>
       </w:r>
@@ -2356,18 +2378,24 @@
           <w:rFonts w:ascii="Segoe UI" w:eastAsia="Malgun Gothic" w:hAnsi="Segoe UI" w:cs="Segoe UI"/>
           <w:b/>
           <w:color w:val="1F3864" w:themeColor="accent5" w:themeShade="80"/>
+          <w:sz w:val="21"/>
+          <w:szCs w:val="21"/>
         </w:rPr>
         <w:t>ibernate</w:t>
       </w:r>
       <w:r>
         <w:rPr>
           <w:rFonts w:ascii="Segoe UI" w:eastAsia="Malgun Gothic" w:hAnsi="Segoe UI" w:cs="Segoe UI"/>
+          <w:sz w:val="21"/>
+          <w:szCs w:val="21"/>
         </w:rPr>
         <w:t xml:space="preserve"> and</w:t>
       </w:r>
       <w:r>
         <w:rPr>
           <w:rFonts w:ascii="Segoe UI" w:eastAsia="Malgun Gothic" w:hAnsi="Segoe UI" w:cs="Segoe UI"/>
+          <w:sz w:val="21"/>
+          <w:szCs w:val="21"/>
         </w:rPr>
         <w:t xml:space="preserve"> </w:t>
       </w:r>
@@ -2376,6 +2404,8 @@
           <w:rFonts w:ascii="Segoe UI" w:eastAsia="Malgun Gothic" w:hAnsi="Segoe UI" w:cs="Segoe UI"/>
           <w:b/>
           <w:color w:val="1F3864" w:themeColor="accent5" w:themeShade="80"/>
+          <w:sz w:val="21"/>
+          <w:szCs w:val="21"/>
         </w:rPr>
         <w:t>Spring Data JPA</w:t>
       </w:r>
@@ -2383,18 +2413,24 @@
         <w:rPr>
           <w:rFonts w:ascii="Segoe UI" w:eastAsia="Malgun Gothic" w:hAnsi="Segoe UI" w:cs="Segoe UI"/>
           <w:color w:val="1F3864" w:themeColor="accent5" w:themeShade="80"/>
+          <w:sz w:val="21"/>
+          <w:szCs w:val="21"/>
         </w:rPr>
         <w:t xml:space="preserve">, </w:t>
       </w:r>
       <w:r>
         <w:rPr>
           <w:rFonts w:ascii="Segoe UI" w:eastAsia="Malgun Gothic" w:hAnsi="Segoe UI" w:cs="Segoe UI"/>
+          <w:sz w:val="21"/>
+          <w:szCs w:val="21"/>
         </w:rPr>
         <w:t>to access the database through database tools such as</w:t>
       </w:r>
       <w:r>
         <w:rPr>
           <w:rFonts w:ascii="Segoe UI" w:eastAsia="Malgun Gothic" w:hAnsi="Segoe UI" w:cs="Segoe UI"/>
+          <w:sz w:val="21"/>
+          <w:szCs w:val="21"/>
         </w:rPr>
         <w:t xml:space="preserve"> </w:t>
       </w:r>
@@ -2404,6 +2440,8 @@
           <w:rFonts w:ascii="Segoe UI" w:eastAsia="Malgun Gothic" w:hAnsi="Segoe UI" w:cs="Segoe UI"/>
           <w:b/>
           <w:color w:val="1F3864" w:themeColor="accent5" w:themeShade="80"/>
+          <w:sz w:val="21"/>
+          <w:szCs w:val="21"/>
         </w:rPr>
         <w:t>Hikari</w:t>
       </w:r>
@@ -2412,6 +2450,8 @@
           <w:rFonts w:ascii="Segoe UI" w:eastAsia="Malgun Gothic" w:hAnsi="Segoe UI" w:cs="Segoe UI"/>
           <w:b/>
           <w:color w:val="1F3864" w:themeColor="accent5" w:themeShade="80"/>
+          <w:sz w:val="21"/>
+          <w:szCs w:val="21"/>
         </w:rPr>
         <w:t>CP</w:t>
       </w:r>
@@ -2419,12 +2459,16 @@
       <w:r>
         <w:rPr>
           <w:rFonts w:ascii="Segoe UI" w:eastAsia="Malgun Gothic" w:hAnsi="Segoe UI" w:cs="Segoe UI"/>
+          <w:sz w:val="21"/>
+          <w:szCs w:val="21"/>
         </w:rPr>
         <w:t xml:space="preserve"> and</w:t>
       </w:r>
       <w:r>
         <w:rPr>
           <w:rFonts w:ascii="Segoe UI" w:eastAsia="Malgun Gothic" w:hAnsi="Segoe UI" w:cs="Segoe UI"/>
+          <w:sz w:val="21"/>
+          <w:szCs w:val="21"/>
         </w:rPr>
         <w:t xml:space="preserve"> </w:t>
       </w:r>
@@ -2433,12 +2477,16 @@
           <w:rFonts w:ascii="Segoe UI" w:eastAsia="Malgun Gothic" w:hAnsi="Segoe UI" w:cs="Segoe UI"/>
           <w:b/>
           <w:color w:val="1F3864" w:themeColor="accent5" w:themeShade="80"/>
+          <w:sz w:val="21"/>
+          <w:szCs w:val="21"/>
         </w:rPr>
         <w:t>H2</w:t>
       </w:r>
       <w:r>
         <w:rPr>
           <w:rFonts w:ascii="Segoe UI" w:eastAsia="Malgun Gothic" w:hAnsi="Segoe UI" w:cs="Segoe UI"/>
+          <w:sz w:val="21"/>
+          <w:szCs w:val="21"/>
         </w:rPr>
         <w:t xml:space="preserve"> </w:t>
       </w:r>
@@ -2670,7 +2718,7 @@
           </mc:Choice>
           <mc:Fallback>
             <w:pict>
-              <v:group w14:anchorId="05456386" id="Group 20" o:spid="_x0000_s1026" style="position:absolute;margin-left:3.55pt;margin-top:4.55pt;width:95.25pt;height:62.4pt;z-index:251653120" coordsize="12096,7929" o:gfxdata="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">
+              <v:group w14:anchorId="7C0A816C" id="Group 20" o:spid="_x0000_s1026" style="position:absolute;margin-left:3.55pt;margin-top:4.55pt;width:95.25pt;height:62.4pt;z-index:251653120" coordsize="12096,7929" o:gfxdata="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">
                 <v:group id="Group 13" o:spid="_x0000_s1027" style="position:absolute;top:95;width:12096;height:7834" coordorigin=",1722" coordsize="42671,24932" o:gfxdata="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">
                   <v:shape id="Picture 295" o:spid="_x0000_s1028" type="#_x0000_t75" style="position:absolute;top:16558;width:42671;height:10096;visibility:visible;mso-wrap-style:square" o:gfxdata="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">
                     <v:imagedata r:id="rId24" o:title="" cropleft="9104f"/>
@@ -3061,7 +3109,7 @@
           </mc:Choice>
           <mc:Fallback>
             <w:pict>
-              <v:group w14:anchorId="20A832CD" id="Group 4" o:spid="_x0000_s1026" style="position:absolute;margin-left:4.5pt;margin-top:1.6pt;width:87.7pt;height:72.75pt;z-index:251652096;mso-position-horizontal-relative:margin;mso-width-relative:margin;mso-height-relative:margin" coordsize="14111,13038" o:gfxdata="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">
+              <v:group w14:anchorId="31B4FF54" id="Group 4" o:spid="_x0000_s1026" style="position:absolute;margin-left:4.5pt;margin-top:1.6pt;width:87.7pt;height:72.75pt;z-index:251652096;mso-position-horizontal-relative:margin;mso-width-relative:margin;mso-height-relative:margin" coordsize="14111,13038" o:gfxdata="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">
                 <v:shape id="Picture 24" o:spid="_x0000_s1027" type="#_x0000_t75" alt="https://www.debian.org/events/materials/tshirts/debian-alt-tshirt.gif" style="position:absolute;left:3578;top:3586;width:8585;height:9452;visibility:visible;mso-wrap-style:square" o:gfxdata="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">
                   <v:imagedata r:id="rId30" o:title="debian-alt-tshirt" croptop="5642f" cropbottom="7812f" cropleft="8680f" cropright="9548f"/>
                 </v:shape>
@@ -3374,7 +3422,7 @@
         <mc:AlternateContent>
           <mc:Choice Requires="wpg">
             <w:drawing>
-              <wp:anchor distT="0" distB="0" distL="114300" distR="114300" simplePos="0" relativeHeight="251658240" behindDoc="0" locked="0" layoutInCell="1" allowOverlap="1" wp14:anchorId="7B310F99" wp14:editId="24305420">
+              <wp:anchor distT="0" distB="0" distL="114300" distR="114300" simplePos="0" relativeHeight="251658240" behindDoc="0" locked="0" layoutInCell="1" allowOverlap="1" wp14:anchorId="06C667F8" wp14:editId="048F455A">
                 <wp:simplePos x="0" y="0"/>
                 <wp:positionH relativeFrom="column">
                   <wp:posOffset>1066800</wp:posOffset>
@@ -3483,7 +3531,7 @@
           </mc:Choice>
           <mc:Fallback>
             <w:pict>
-              <v:group w14:anchorId="511E2E96" id="Group 4" o:spid="_x0000_s1026" style="position:absolute;margin-left:84pt;margin-top:10.65pt;width:452.25pt;height:3.6pt;z-index:251658240;mso-width-relative:margin;mso-height-relative:margin" coordsize="53625,476" o:gfxdata="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">
+              <v:group w14:anchorId="77629CD6" id="Group 4" o:spid="_x0000_s1026" style="position:absolute;margin-left:84pt;margin-top:10.65pt;width:452.25pt;height:3.6pt;z-index:251658240;mso-width-relative:margin;mso-height-relative:margin" coordsize="53625,476" o:gfxdata="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">
                 <v:line id="Straight Connector 2" o:spid="_x0000_s1027" style="position:absolute;visibility:visible;mso-wrap-style:square" from="0,0" to="53625,0" o:connectortype="straight" o:gfxdata="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" strokecolor="#1f4d78 [1604]" strokeweight="1.5pt">
                   <v:stroke joinstyle="miter"/>
                 </v:line>
@@ -3503,7 +3551,7 @@
         <mc:AlternateContent>
           <mc:Choice Requires="wps">
             <w:drawing>
-              <wp:inline distT="0" distB="0" distL="0" distR="0" wp14:anchorId="6D181215" wp14:editId="4F7AB440">
+              <wp:inline distT="0" distB="0" distL="0" distR="0" wp14:anchorId="07644047" wp14:editId="2C028836">
                 <wp:extent cx="1343025" cy="285750"/>
                 <wp:effectExtent l="0" t="0" r="0" b="0"/>
                 <wp:docPr id="1" name="Rounded Rectangle 1"/>
@@ -3577,7 +3625,7 @@
           </mc:Choice>
           <mc:Fallback>
             <w:pict>
-              <v:roundrect w14:anchorId="6D181215" id="Rounded Rectangle 1" o:spid="_x0000_s1029" style="width:105.75pt;height:22.5pt;visibility:visible;mso-wrap-style:square;mso-left-percent:-10001;mso-top-percent:-10001;mso-position-horizontal:absolute;mso-position-horizontal-relative:char;mso-position-vertical:absolute;mso-position-vertical-relative:line;mso-left-percent:-10001;mso-top-percent:-10001;v-text-anchor:middle" arcsize="10923f" o:gfxdata="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" filled="f" stroked="f" strokeweight="1pt">
+              <v:roundrect w14:anchorId="07644047" id="Rounded Rectangle 1" o:spid="_x0000_s1029" style="width:105.75pt;height:22.5pt;visibility:visible;mso-wrap-style:square;mso-left-percent:-10001;mso-top-percent:-10001;mso-position-horizontal:absolute;mso-position-horizontal-relative:char;mso-position-vertical:absolute;mso-position-vertical-relative:line;mso-left-percent:-10001;mso-top-percent:-10001;v-text-anchor:middle" arcsize="10923f" o:gfxdata="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" filled="f" stroked="f" strokeweight="1pt">
                 <v:stroke joinstyle="miter"/>
                 <v:textbox>
                   <w:txbxContent>
@@ -3720,15 +3768,15 @@
         <mc:AlternateContent>
           <mc:Choice Requires="wps">
             <w:drawing>
-              <wp:anchor distT="0" distB="0" distL="114300" distR="114300" simplePos="0" relativeHeight="251662336" behindDoc="1" locked="0" layoutInCell="1" allowOverlap="1" wp14:anchorId="3161E892" wp14:editId="14240368">
+              <wp:anchor distT="0" distB="0" distL="114300" distR="114300" simplePos="0" relativeHeight="251662336" behindDoc="1" locked="0" layoutInCell="1" allowOverlap="1" wp14:anchorId="78303DBB" wp14:editId="6DBD1F06">
                 <wp:simplePos x="0" y="0"/>
                 <wp:positionH relativeFrom="column">
                   <wp:posOffset>0</wp:posOffset>
                 </wp:positionH>
                 <wp:positionV relativeFrom="paragraph">
-                  <wp:posOffset>61595</wp:posOffset>
+                  <wp:posOffset>62865</wp:posOffset>
                 </wp:positionV>
-                <wp:extent cx="1343025" cy="285750"/>
+                <wp:extent cx="2314575" cy="285750"/>
                 <wp:effectExtent l="0" t="0" r="0" b="0"/>
                 <wp:wrapNone/>
                 <wp:docPr id="16" name="Rounded Rectangle 16"/>
@@ -3740,7 +3788,7 @@
                       <wps:spPr>
                         <a:xfrm>
                           <a:off x="0" y="0"/>
-                          <a:ext cx="1343025" cy="285750"/>
+                          <a:ext cx="2314575" cy="285750"/>
                         </a:xfrm>
                         <a:prstGeom prst="roundRect">
                           <a:avLst/>
@@ -3782,7 +3830,7 @@
                                 <w:b/>
                                 <w:color w:val="1F3864" w:themeColor="accent5" w:themeShade="80"/>
                               </w:rPr>
-                              <w:t>HOBBIES</w:t>
+                              <w:t>LANGUAGES &amp; TOOLS</w:t>
                             </w:r>
                           </w:p>
                         </w:txbxContent>
@@ -3807,7 +3855,7 @@
           </mc:Choice>
           <mc:Fallback>
             <w:pict>
-              <v:roundrect w14:anchorId="3161E892" id="Rounded Rectangle 16" o:spid="_x0000_s1030" style="position:absolute;margin-left:0;margin-top:4.85pt;width:105.75pt;height:22.5pt;z-index:-251654144;visibility:visible;mso-wrap-style:square;mso-width-percent:0;mso-height-percent:0;mso-wrap-distance-left:9pt;mso-wrap-distance-top:0;mso-wrap-distance-right:9pt;mso-wrap-distance-bottom:0;mso-position-horizontal:absolute;mso-position-horizontal-relative:text;mso-position-vertical:absolute;mso-position-vertical-relative:text;mso-width-percent:0;mso-height-percent:0;mso-width-relative:page;mso-height-relative:page;v-text-anchor:middle" arcsize="10923f" o:gfxdata="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" filled="f" stroked="f" strokeweight="1pt">
+              <v:roundrect w14:anchorId="78303DBB" id="Rounded Rectangle 16" o:spid="_x0000_s1030" style="position:absolute;margin-left:0;margin-top:4.95pt;width:182.25pt;height:22.5pt;z-index:-251654144;visibility:visible;mso-wrap-style:square;mso-width-percent:0;mso-height-percent:0;mso-wrap-distance-left:9pt;mso-wrap-distance-top:0;mso-wrap-distance-right:9pt;mso-wrap-distance-bottom:0;mso-position-horizontal:absolute;mso-position-horizontal-relative:text;mso-position-vertical:absolute;mso-position-vertical-relative:text;mso-width-percent:0;mso-height-percent:0;mso-width-relative:page;mso-height-relative:page;v-text-anchor:middle" arcsize="10923f" o:gfxdata="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" filled="f" stroked="f" strokeweight="1pt">
                 <v:stroke joinstyle="miter"/>
                 <v:textbox>
                   <w:txbxContent>
@@ -3825,7 +3873,7 @@
                           <w:b/>
                           <w:color w:val="1F3864" w:themeColor="accent5" w:themeShade="80"/>
                         </w:rPr>
-                        <w:t>HOBBIES</w:t>
+                        <w:t>LANGUAGES &amp; TOOLS</w:t>
                       </w:r>
                     </w:p>
                   </w:txbxContent>
@@ -3845,152 +3893,22 @@
       </w:pPr>
       <w:r>
         <w:rPr>
-          <w:noProof/>
-        </w:rPr>
-        <w:drawing>
-          <wp:anchor distT="0" distB="0" distL="114300" distR="114300" simplePos="0" relativeHeight="251654144" behindDoc="0" locked="0" layoutInCell="1" allowOverlap="1" wp14:anchorId="795ACCFD" wp14:editId="2B76F687">
-            <wp:simplePos x="0" y="0"/>
-            <wp:positionH relativeFrom="column">
-              <wp:posOffset>2463536</wp:posOffset>
-            </wp:positionH>
-            <wp:positionV relativeFrom="paragraph">
-              <wp:posOffset>207645</wp:posOffset>
-            </wp:positionV>
-            <wp:extent cx="752475" cy="914400"/>
-            <wp:effectExtent l="0" t="0" r="9525" b="0"/>
-            <wp:wrapNone/>
-            <wp:docPr id="21" name="Picture 21" descr="http://covers.booktopia.com.au/big/9780230766518/the-100-startup.jpg"/>
-            <wp:cNvGraphicFramePr>
-              <a:graphicFrameLocks xmlns:a="http://schemas.openxmlformats.org/drawingml/2006/main" noChangeAspect="1"/>
-            </wp:cNvGraphicFramePr>
-            <a:graphic xmlns:a="http://schemas.openxmlformats.org/drawingml/2006/main">
-              <a:graphicData uri="http://schemas.openxmlformats.org/drawingml/2006/picture">
-                <pic:pic xmlns:pic="http://schemas.openxmlformats.org/drawingml/2006/picture">
-                  <pic:nvPicPr>
-                    <pic:cNvPr id="0" name="Picture 3" descr="http://covers.booktopia.com.au/big/9780230766518/the-100-startup.jpg"/>
-                    <pic:cNvPicPr>
-                      <a:picLocks noChangeAspect="1" noChangeArrowheads="1"/>
-                    </pic:cNvPicPr>
-                  </pic:nvPicPr>
-                  <pic:blipFill rotWithShape="1">
-                    <a:blip r:embed="rId33" cstate="print">
-                      <a:extLst>
-                        <a:ext uri="{28A0092B-C50C-407E-A947-70E740481C1C}">
-                          <a14:useLocalDpi xmlns:a14="http://schemas.microsoft.com/office/drawing/2010/main" val="0"/>
-                        </a:ext>
-                      </a:extLst>
-                    </a:blip>
-                    <a:srcRect l="303" t="5428" r="1644" b="5287"/>
-                    <a:stretch/>
-                  </pic:blipFill>
-                  <pic:spPr bwMode="auto">
-                    <a:xfrm>
-                      <a:off x="0" y="0"/>
-                      <a:ext cx="752475" cy="914400"/>
-                    </a:xfrm>
-                    <a:prstGeom prst="rect">
-                      <a:avLst/>
-                    </a:prstGeom>
-                    <a:noFill/>
-                    <a:ln>
-                      <a:noFill/>
-                    </a:ln>
-                    <a:extLst>
-                      <a:ext uri="{53640926-AAD7-44D8-BBD7-CCE9431645EC}">
-                        <a14:shadowObscured xmlns:a14="http://schemas.microsoft.com/office/drawing/2010/main"/>
-                      </a:ext>
-                    </a:extLst>
-                  </pic:spPr>
-                </pic:pic>
-              </a:graphicData>
-            </a:graphic>
-            <wp14:sizeRelH relativeFrom="page">
-              <wp14:pctWidth>0</wp14:pctWidth>
-            </wp14:sizeRelH>
-            <wp14:sizeRelV relativeFrom="page">
-              <wp14:pctHeight>0</wp14:pctHeight>
-            </wp14:sizeRelV>
-          </wp:anchor>
-        </w:drawing>
-      </w:r>
-      <w:r>
-        <w:rPr>
-          <w:noProof/>
-        </w:rPr>
-        <w:drawing>
-          <wp:anchor distT="0" distB="0" distL="114300" distR="114300" simplePos="0" relativeHeight="251655168" behindDoc="1" locked="0" layoutInCell="1" allowOverlap="1" wp14:anchorId="24150295" wp14:editId="5510D336">
-            <wp:simplePos x="0" y="0"/>
-            <wp:positionH relativeFrom="column">
-              <wp:posOffset>3594471</wp:posOffset>
-            </wp:positionH>
-            <wp:positionV relativeFrom="paragraph">
-              <wp:posOffset>179070</wp:posOffset>
-            </wp:positionV>
-            <wp:extent cx="1028700" cy="1028700"/>
-            <wp:effectExtent l="0" t="0" r="0" b="0"/>
-            <wp:wrapNone/>
-            <wp:docPr id="22" name="Picture 22"/>
-            <wp:cNvGraphicFramePr>
-              <a:graphicFrameLocks xmlns:a="http://schemas.openxmlformats.org/drawingml/2006/main" noChangeAspect="1"/>
-            </wp:cNvGraphicFramePr>
-            <a:graphic xmlns:a="http://schemas.openxmlformats.org/drawingml/2006/main">
-              <a:graphicData uri="http://schemas.openxmlformats.org/drawingml/2006/picture">
-                <pic:pic xmlns:pic="http://schemas.openxmlformats.org/drawingml/2006/picture">
-                  <pic:nvPicPr>
-                    <pic:cNvPr id="22" name="preview-lynda_com-1024x1024.png"/>
-                    <pic:cNvPicPr/>
-                  </pic:nvPicPr>
-                  <pic:blipFill>
-                    <a:blip r:embed="rId34" cstate="print">
-                      <a:extLst>
-                        <a:ext uri="{28A0092B-C50C-407E-A947-70E740481C1C}">
-                          <a14:useLocalDpi xmlns:a14="http://schemas.microsoft.com/office/drawing/2010/main" val="0"/>
-                        </a:ext>
-                      </a:extLst>
-                    </a:blip>
-                    <a:stretch>
-                      <a:fillRect/>
-                    </a:stretch>
-                  </pic:blipFill>
-                  <pic:spPr>
-                    <a:xfrm>
-                      <a:off x="0" y="0"/>
-                      <a:ext cx="1028700" cy="1028700"/>
-                    </a:xfrm>
-                    <a:prstGeom prst="rect">
-                      <a:avLst/>
-                    </a:prstGeom>
-                  </pic:spPr>
-                </pic:pic>
-              </a:graphicData>
-            </a:graphic>
-            <wp14:sizeRelH relativeFrom="page">
-              <wp14:pctWidth>0</wp14:pctWidth>
-            </wp14:sizeRelH>
-            <wp14:sizeRelV relativeFrom="page">
-              <wp14:pctHeight>0</wp14:pctHeight>
-            </wp14:sizeRelV>
-          </wp:anchor>
-        </w:drawing>
-      </w:r>
-      <w:r>
-        <w:rPr>
           <w:rFonts w:ascii="Segoe UI" w:eastAsia="Malgun Gothic" w:hAnsi="Segoe UI" w:cs="Segoe UI"/>
           <w:noProof/>
         </w:rPr>
         <mc:AlternateContent>
           <mc:Choice Requires="wpg">
             <w:drawing>
-              <wp:anchor distT="0" distB="0" distL="114300" distR="114300" simplePos="0" relativeHeight="251651072" behindDoc="0" locked="0" layoutInCell="1" allowOverlap="1" wp14:anchorId="0183AA98" wp14:editId="333432E1">
+              <wp:anchor distT="0" distB="0" distL="114300" distR="114300" simplePos="0" relativeHeight="251651072" behindDoc="0" locked="0" layoutInCell="1" allowOverlap="1" wp14:anchorId="06526BBB" wp14:editId="22FB945E">
                 <wp:simplePos x="0" y="0"/>
                 <wp:positionH relativeFrom="column">
-                  <wp:posOffset>854016</wp:posOffset>
+                  <wp:posOffset>1724024</wp:posOffset>
                 </wp:positionH>
                 <wp:positionV relativeFrom="paragraph">
-                  <wp:posOffset>91560</wp:posOffset>
+                  <wp:posOffset>95250</wp:posOffset>
                 </wp:positionV>
-                <wp:extent cx="5956360" cy="45719"/>
-                <wp:effectExtent l="0" t="0" r="25400" b="12065"/>
+                <wp:extent cx="5089525" cy="45719"/>
+                <wp:effectExtent l="0" t="0" r="34925" b="12065"/>
                 <wp:wrapNone/>
                 <wp:docPr id="13" name="Group 13"/>
                 <wp:cNvGraphicFramePr/>
@@ -4001,7 +3919,7 @@
                       <wpg:grpSpPr>
                         <a:xfrm>
                           <a:off x="0" y="0"/>
-                          <a:ext cx="5956360" cy="45719"/>
+                          <a:ext cx="5089525" cy="45719"/>
                           <a:chOff x="0" y="0"/>
                           <a:chExt cx="5362575" cy="47625"/>
                         </a:xfrm>
@@ -4090,7 +4008,7 @@
           </mc:Choice>
           <mc:Fallback>
             <w:pict>
-              <v:group w14:anchorId="1805C1FB" id="Group 13" o:spid="_x0000_s1026" style="position:absolute;margin-left:67.25pt;margin-top:7.2pt;width:469pt;height:3.6pt;z-index:251651072;mso-width-relative:margin;mso-height-relative:margin" coordsize="53625,476" o:gfxdata="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">
+              <v:group w14:anchorId="1BF6DDC8" id="Group 13" o:spid="_x0000_s1026" style="position:absolute;margin-left:135.75pt;margin-top:7.5pt;width:400.75pt;height:3.6pt;z-index:251651072;mso-width-relative:margin;mso-height-relative:margin" coordsize="53625,476" o:gfxdata="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">
                 <v:line id="Straight Connector 14" o:spid="_x0000_s1027" style="position:absolute;visibility:visible;mso-wrap-style:square" from="0,0" to="53625,0" o:connectortype="straight" o:gfxdata="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" strokecolor="#1f4d78 [1604]" strokeweight="1.5pt">
                   <v:stroke joinstyle="miter"/>
                 </v:line>
@@ -4102,149 +4020,65 @@
           </mc:Fallback>
         </mc:AlternateContent>
       </w:r>
-      <w:r>
-        <w:rPr>
-          <w:noProof/>
-        </w:rPr>
-        <w:drawing>
-          <wp:anchor distT="0" distB="0" distL="114300" distR="114300" simplePos="0" relativeHeight="251656192" behindDoc="0" locked="0" layoutInCell="1" allowOverlap="1" wp14:anchorId="44B7EE39" wp14:editId="5F3ACBC9">
-            <wp:simplePos x="0" y="0"/>
-            <wp:positionH relativeFrom="column">
-              <wp:posOffset>657225</wp:posOffset>
-            </wp:positionH>
-            <wp:positionV relativeFrom="paragraph">
-              <wp:posOffset>257337</wp:posOffset>
-            </wp:positionV>
-            <wp:extent cx="1330960" cy="809625"/>
-            <wp:effectExtent l="0" t="0" r="2540" b="9525"/>
-            <wp:wrapNone/>
-            <wp:docPr id="28" name="Picture 28"/>
-            <wp:cNvGraphicFramePr>
-              <a:graphicFrameLocks xmlns:a="http://schemas.openxmlformats.org/drawingml/2006/main" noChangeAspect="1"/>
-            </wp:cNvGraphicFramePr>
-            <a:graphic xmlns:a="http://schemas.openxmlformats.org/drawingml/2006/main">
-              <a:graphicData uri="http://schemas.openxmlformats.org/drawingml/2006/picture">
-                <pic:pic xmlns:pic="http://schemas.openxmlformats.org/drawingml/2006/picture">
-                  <pic:nvPicPr>
-                    <pic:cNvPr id="28" name="sports-1.jpg"/>
-                    <pic:cNvPicPr/>
-                  </pic:nvPicPr>
-                  <pic:blipFill>
-                    <a:blip r:embed="rId35" cstate="print">
-                      <a:extLst>
-                        <a:ext uri="{28A0092B-C50C-407E-A947-70E740481C1C}">
-                          <a14:useLocalDpi xmlns:a14="http://schemas.microsoft.com/office/drawing/2010/main" val="0"/>
-                        </a:ext>
-                      </a:extLst>
-                    </a:blip>
-                    <a:stretch>
-                      <a:fillRect/>
-                    </a:stretch>
-                  </pic:blipFill>
-                  <pic:spPr>
-                    <a:xfrm>
-                      <a:off x="0" y="0"/>
-                      <a:ext cx="1330960" cy="809625"/>
-                    </a:xfrm>
-                    <a:prstGeom prst="rect">
-                      <a:avLst/>
-                    </a:prstGeom>
-                  </pic:spPr>
-                </pic:pic>
-              </a:graphicData>
-            </a:graphic>
-            <wp14:sizeRelH relativeFrom="page">
-              <wp14:pctWidth>0</wp14:pctWidth>
-            </wp14:sizeRelH>
-            <wp14:sizeRelV relativeFrom="page">
-              <wp14:pctHeight>0</wp14:pctHeight>
-            </wp14:sizeRelV>
-          </wp:anchor>
-        </w:drawing>
-      </w:r>
     </w:p>
     <w:p>
       <w:pPr>
         <w:spacing w:after="0"/>
         <w:rPr>
-          <w:rFonts w:ascii="Segoe UI" w:eastAsia="Malgun Gothic" w:hAnsi="Segoe UI" w:cs="Segoe UI"/>
+          <w:noProof/>
         </w:rPr>
       </w:pPr>
       <w:r>
         <w:rPr>
           <w:noProof/>
         </w:rPr>
-        <w:drawing>
-          <wp:anchor distT="0" distB="0" distL="114300" distR="114300" simplePos="0" relativeHeight="251664384" behindDoc="0" locked="0" layoutInCell="1" allowOverlap="1" wp14:anchorId="320042BD" wp14:editId="4F0D2DFE">
-            <wp:simplePos x="0" y="0"/>
-            <wp:positionH relativeFrom="column">
-              <wp:posOffset>4971523</wp:posOffset>
-            </wp:positionH>
-            <wp:positionV relativeFrom="paragraph">
-              <wp:posOffset>55880</wp:posOffset>
-            </wp:positionV>
-            <wp:extent cx="1228725" cy="448310"/>
-            <wp:effectExtent l="0" t="0" r="9525" b="8890"/>
-            <wp:wrapNone/>
-            <wp:docPr id="25" name="Picture 25" descr="http://cdn.xl.thumbs.canstockphoto.com/canstock12619995.jpg"/>
-            <wp:cNvGraphicFramePr>
-              <a:graphicFrameLocks xmlns:a="http://schemas.openxmlformats.org/drawingml/2006/main" noChangeAspect="1"/>
-            </wp:cNvGraphicFramePr>
-            <a:graphic xmlns:a="http://schemas.openxmlformats.org/drawingml/2006/main">
-              <a:graphicData uri="http://schemas.openxmlformats.org/drawingml/2006/picture">
-                <pic:pic xmlns:pic="http://schemas.openxmlformats.org/drawingml/2006/picture">
-                  <pic:nvPicPr>
-                    <pic:cNvPr id="0" name="Picture 7" descr="http://cdn.xl.thumbs.canstockphoto.com/canstock12619995.jpg"/>
-                    <pic:cNvPicPr>
-                      <a:picLocks noChangeAspect="1" noChangeArrowheads="1"/>
-                    </pic:cNvPicPr>
-                  </pic:nvPicPr>
-                  <pic:blipFill rotWithShape="1">
-                    <a:blip r:embed="rId36">
-                      <a:extLst>
-                        <a:ext uri="{28A0092B-C50C-407E-A947-70E740481C1C}">
-                          <a14:useLocalDpi xmlns:a14="http://schemas.microsoft.com/office/drawing/2010/main" val="0"/>
-                        </a:ext>
-                      </a:extLst>
-                    </a:blip>
-                    <a:srcRect l="6000" t="25132" r="6333" b="35078"/>
-                    <a:stretch/>
-                  </pic:blipFill>
-                  <pic:spPr bwMode="auto">
-                    <a:xfrm>
-                      <a:off x="0" y="0"/>
-                      <a:ext cx="1228725" cy="448310"/>
-                    </a:xfrm>
-                    <a:prstGeom prst="rect">
-                      <a:avLst/>
-                    </a:prstGeom>
-                    <a:noFill/>
-                    <a:ln>
-                      <a:noFill/>
-                    </a:ln>
-                    <a:extLst>
-                      <a:ext uri="{53640926-AAD7-44D8-BBD7-CCE9431645EC}">
-                        <a14:shadowObscured xmlns:a14="http://schemas.microsoft.com/office/drawing/2010/main"/>
-                      </a:ext>
-                    </a:extLst>
-                  </pic:spPr>
-                </pic:pic>
-              </a:graphicData>
-            </a:graphic>
-            <wp14:sizeRelH relativeFrom="page">
-              <wp14:pctWidth>0</wp14:pctWidth>
-            </wp14:sizeRelH>
-            <wp14:sizeRelV relativeFrom="page">
-              <wp14:pctHeight>0</wp14:pctHeight>
-            </wp14:sizeRelV>
-          </wp:anchor>
-        </w:drawing>
+        <w:t xml:space="preserve">Languages: C++, C#, Java, Python, MySQL, HTML &amp; CSS, </w:t>
       </w:r>
       <w:r>
         <w:rPr>
           <w:noProof/>
         </w:rPr>
-        <w:t xml:space="preserve"> </w:t>
+        <w:t>JQuery</w:t>
+      </w:r>
+      <w:r>
+        <w:rPr>
+          <w:noProof/>
+        </w:rPr>
+        <w:t xml:space="preserve">, JavaScript, </w:t>
+      </w:r>
+      <w:r>
+        <w:rPr>
+          <w:noProof/>
+        </w:rPr>
+        <w:t>DrRacket,</w:t>
+      </w:r>
+      <w:r>
+        <w:rPr>
+          <w:noProof/>
+        </w:rPr>
+        <w:t xml:space="preserve"> bash, ksh</w:t>
+      </w:r>
+    </w:p>
+    <w:p>
+      <w:pPr>
+        <w:spacing w:after="0"/>
+        <w:rPr>
+          <w:rFonts w:ascii="Segoe UI" w:eastAsia="Malgun Gothic" w:hAnsi="Segoe UI" w:cs="Segoe UI"/>
+        </w:rPr>
+      </w:pPr>
+      <w:r>
+        <w:rPr>
+          <w:noProof/>
+        </w:rPr>
+        <w:t>Tools: Visual Studio, Eclipse, Spring To</w:t>
+      </w:r>
+      <w:bookmarkStart w:id="0" w:name="_GoBack"/>
+      <w:bookmarkEnd w:id="0"/>
+      <w:r>
+        <w:rPr>
+          <w:noProof/>
+        </w:rPr>
+        <w:t>ol Suite, VMware, SecureCRT, git bash</w:t>
       </w:r>
     </w:p>
     <w:sectPr>
@@ -5274,7 +5108,7 @@
 </file>
 
 <file path=customXml/itemProps1.xml><?xml version="1.0" encoding="utf-8"?>
-<ds:datastoreItem xmlns:ds="http://schemas.openxmlformats.org/officeDocument/2006/customXml" ds:itemID="{A5FCFD01-E107-4F96-805E-E476468D24B2}">
+<ds:datastoreItem xmlns:ds="http://schemas.openxmlformats.org/officeDocument/2006/customXml" ds:itemID="{4B9191CD-2B4D-4CFC-9BBA-A69933696654}">
   <ds:schemaRefs>
     <ds:schemaRef ds:uri="http://schemas.openxmlformats.org/officeDocument/2006/bibliography"/>
   </ds:schemaRefs>

</xml_diff>

<commit_message>
Updated resumes (graphical and non-graphical)
</commit_message>
<xml_diff>
--- a/1B.docx
+++ b/1B.docx
@@ -263,7 +263,7 @@
           </mc:Choice>
           <mc:Fallback>
             <w:pict>
-              <v:group w14:anchorId="0582971E" id="Group 5" o:spid="_x0000_s1026" style="position:absolute;margin-left:90.75pt;margin-top:22.85pt;width:445.5pt;height:3.55pt;z-index:251657216;mso-width-relative:margin;mso-height-relative:margin" coordsize="53625,476" o:gfxdata="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">
+              <v:group w14:anchorId="138BB153" id="Group 5" o:spid="_x0000_s1026" style="position:absolute;margin-left:90.75pt;margin-top:22.85pt;width:445.5pt;height:3.55pt;z-index:251657216;mso-width-relative:margin;mso-height-relative:margin" coordsize="53625,476" o:gfxdata="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">
                 <v:line id="Straight Connector 6" o:spid="_x0000_s1027" style="position:absolute;visibility:visible;mso-wrap-style:square" from="0,0" to="53625,0" o:connectortype="straight" o:gfxdata="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" strokecolor="#1f4d78 [1604]" strokeweight="1.5pt">
                   <v:stroke joinstyle="miter"/>
                 </v:line>
@@ -507,7 +507,6 @@
         </w:rPr>
         <w:t xml:space="preserve">, </w:t>
       </w:r>
-      <w:proofErr w:type="spellStart"/>
       <w:r>
         <w:rPr>
           <w:rFonts w:ascii="Segoe UI" w:eastAsia="Malgun Gothic" w:hAnsi="Segoe UI" w:cs="Segoe UI"/>
@@ -515,7 +514,6 @@
         </w:rPr>
         <w:t>FundSERV</w:t>
       </w:r>
-      <w:proofErr w:type="spellEnd"/>
       <w:r>
         <w:rPr>
           <w:rFonts w:ascii="Segoe UI" w:eastAsia="Malgun Gothic" w:hAnsi="Segoe UI" w:cs="Segoe UI"/>
@@ -677,7 +675,6 @@
         </w:rPr>
         <w:t xml:space="preserve"> </w:t>
       </w:r>
-      <w:proofErr w:type="spellStart"/>
       <w:r>
         <w:rPr>
           <w:rFonts w:ascii="Segoe UI" w:eastAsia="Malgun Gothic" w:hAnsi="Segoe UI" w:cs="Segoe UI"/>
@@ -688,7 +685,6 @@
         </w:rPr>
         <w:t>ksh</w:t>
       </w:r>
-      <w:proofErr w:type="spellEnd"/>
       <w:r>
         <w:rPr>
           <w:rFonts w:ascii="Segoe UI" w:eastAsia="Malgun Gothic" w:hAnsi="Segoe UI" w:cs="Segoe UI"/>
@@ -876,7 +872,6 @@
         </w:rPr>
         <w:t xml:space="preserve"> </w:t>
       </w:r>
-      <w:proofErr w:type="spellStart"/>
       <w:r>
         <w:rPr>
           <w:rFonts w:ascii="Segoe UI" w:eastAsia="Malgun Gothic" w:hAnsi="Segoe UI" w:cs="Segoe UI"/>
@@ -887,7 +882,6 @@
         </w:rPr>
         <w:t>crontab</w:t>
       </w:r>
-      <w:proofErr w:type="spellEnd"/>
       <w:r>
         <w:rPr>
           <w:rFonts w:ascii="Segoe UI" w:eastAsia="Malgun Gothic" w:hAnsi="Segoe UI" w:cs="Segoe UI"/>
@@ -1208,9 +1202,8 @@
           <w:sz w:val="20"/>
           <w:szCs w:val="20"/>
         </w:rPr>
-        <w:t xml:space="preserve">50% of </w:t>
-      </w:r>
-      <w:proofErr w:type="spellStart"/>
+        <w:t>50% of FundS</w:t>
+      </w:r>
       <w:r>
         <w:rPr>
           <w:rFonts w:ascii="Segoe UI" w:eastAsia="Malgun Gothic" w:hAnsi="Segoe UI" w:cs="Segoe UI"/>
@@ -1219,28 +1212,7 @@
           <w:sz w:val="20"/>
           <w:szCs w:val="20"/>
         </w:rPr>
-        <w:t>FundS</w:t>
-      </w:r>
-      <w:r>
-        <w:rPr>
-          <w:rFonts w:ascii="Segoe UI" w:eastAsia="Malgun Gothic" w:hAnsi="Segoe UI" w:cs="Segoe UI"/>
-          <w:b/>
-          <w:i/>
-          <w:sz w:val="20"/>
-          <w:szCs w:val="20"/>
-        </w:rPr>
-        <w:t>ERV</w:t>
-      </w:r>
-      <w:proofErr w:type="spellEnd"/>
-      <w:r>
-        <w:rPr>
-          <w:rFonts w:ascii="Segoe UI" w:eastAsia="Malgun Gothic" w:hAnsi="Segoe UI" w:cs="Segoe UI"/>
-          <w:b/>
-          <w:i/>
-          <w:sz w:val="20"/>
-          <w:szCs w:val="20"/>
-        </w:rPr>
-        <w:t xml:space="preserve"> </w:t>
+        <w:t xml:space="preserve">ERV </w:t>
       </w:r>
       <w:r>
         <w:rPr>
@@ -1520,7 +1492,7 @@
           </mc:Choice>
           <mc:Fallback>
             <w:pict>
-              <v:group w14:anchorId="576A1E0E" id="Group 9" o:spid="_x0000_s1026" style="position:absolute;margin-left:76.5pt;margin-top:10.05pt;width:459.75pt;height:3.6pt;z-index:251660288;mso-width-relative:margin;mso-height-relative:margin" coordsize="53625,476" o:gfxdata="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">
+              <v:group w14:anchorId="66304850" id="Group 9" o:spid="_x0000_s1026" style="position:absolute;margin-left:76.5pt;margin-top:10.05pt;width:459.75pt;height:3.6pt;z-index:251660288;mso-width-relative:margin;mso-height-relative:margin" coordsize="53625,476" o:gfxdata="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">
                 <v:line id="Straight Connector 10" o:spid="_x0000_s1027" style="position:absolute;visibility:visible;mso-wrap-style:square" from="0,0" to="53625,0" o:connectortype="straight" o:gfxdata="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" strokecolor="#1f4d78 [1604]" strokeweight="1.5pt">
                   <v:stroke joinstyle="miter"/>
                 </v:line>
@@ -1951,7 +1923,7 @@
           </mc:Choice>
           <mc:Fallback>
             <w:pict>
-              <v:group w14:anchorId="76F5B346" id="Group 288" o:spid="_x0000_s1026" style="position:absolute;margin-left:-11.35pt;margin-top:9.25pt;width:110.8pt;height:90.65pt;z-index:251663360;mso-width-relative:margin;mso-height-relative:margin" coordorigin="-111,1899" coordsize="14081,11518" o:gfxdata="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">
+              <v:group w14:anchorId="0CA09664" id="Group 288" o:spid="_x0000_s1026" style="position:absolute;margin-left:-11.35pt;margin-top:9.25pt;width:110.8pt;height:90.65pt;z-index:251663360;mso-width-relative:margin;mso-height-relative:margin" coordorigin="-111,1899" coordsize="14081,11518" o:gfxdata="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">
                 <v:shapetype id="_x0000_t75" coordsize="21600,21600" o:spt="75" o:preferrelative="t" path="m@4@5l@4@11@9@11@9@5xe" filled="f" stroked="f">
                   <v:stroke joinstyle="miter"/>
                   <v:formulas>
@@ -2249,7 +2221,6 @@
         </w:rPr>
         <w:t xml:space="preserve">and </w:t>
       </w:r>
-      <w:proofErr w:type="spellStart"/>
       <w:r>
         <w:rPr>
           <w:rFonts w:ascii="Segoe UI" w:eastAsia="Malgun Gothic" w:hAnsi="Segoe UI" w:cs="Segoe UI"/>
@@ -2260,7 +2231,6 @@
         </w:rPr>
         <w:t>Git</w:t>
       </w:r>
-      <w:proofErr w:type="spellEnd"/>
     </w:p>
     <w:p>
       <w:pPr>
@@ -2434,7 +2404,6 @@
         </w:rPr>
         <w:t xml:space="preserve"> </w:t>
       </w:r>
-      <w:proofErr w:type="spellStart"/>
       <w:r>
         <w:rPr>
           <w:rFonts w:ascii="Segoe UI" w:eastAsia="Malgun Gothic" w:hAnsi="Segoe UI" w:cs="Segoe UI"/>
@@ -2455,7 +2424,6 @@
         </w:rPr>
         <w:t>CP</w:t>
       </w:r>
-      <w:proofErr w:type="spellEnd"/>
       <w:r>
         <w:rPr>
           <w:rFonts w:ascii="Segoe UI" w:eastAsia="Malgun Gothic" w:hAnsi="Segoe UI" w:cs="Segoe UI"/>
@@ -2718,7 +2686,7 @@
           </mc:Choice>
           <mc:Fallback>
             <w:pict>
-              <v:group w14:anchorId="7C0A816C" id="Group 20" o:spid="_x0000_s1026" style="position:absolute;margin-left:3.55pt;margin-top:4.55pt;width:95.25pt;height:62.4pt;z-index:251653120" coordsize="12096,7929" o:gfxdata="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">
+              <v:group w14:anchorId="579D0680" id="Group 20" o:spid="_x0000_s1026" style="position:absolute;margin-left:3.55pt;margin-top:4.55pt;width:95.25pt;height:62.4pt;z-index:251653120" coordsize="12096,7929" o:gfxdata="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">
                 <v:group id="Group 13" o:spid="_x0000_s1027" style="position:absolute;top:95;width:12096;height:7834" coordorigin=",1722" coordsize="42671,24932" o:gfxdata="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">
                   <v:shape id="Picture 295" o:spid="_x0000_s1028" type="#_x0000_t75" style="position:absolute;top:16558;width:42671;height:10096;visibility:visible;mso-wrap-style:square" o:gfxdata="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">
                     <v:imagedata r:id="rId24" o:title="" cropleft="9104f"/>
@@ -2791,7 +2759,6 @@
         </w:rPr>
         <w:t xml:space="preserve">model in </w:t>
       </w:r>
-      <w:proofErr w:type="spellStart"/>
       <w:r>
         <w:rPr>
           <w:rFonts w:ascii="Segoe UI" w:eastAsia="Malgun Gothic" w:hAnsi="Segoe UI" w:cs="Segoe UI"/>
@@ -2802,7 +2769,6 @@
         </w:rPr>
         <w:t>RobotC</w:t>
       </w:r>
-      <w:proofErr w:type="spellEnd"/>
       <w:r>
         <w:rPr>
           <w:rFonts w:ascii="Segoe UI" w:eastAsia="Malgun Gothic" w:hAnsi="Segoe UI" w:cs="Segoe UI"/>
@@ -3109,7 +3075,7 @@
           </mc:Choice>
           <mc:Fallback>
             <w:pict>
-              <v:group w14:anchorId="31B4FF54" id="Group 4" o:spid="_x0000_s1026" style="position:absolute;margin-left:4.5pt;margin-top:1.6pt;width:87.7pt;height:72.75pt;z-index:251652096;mso-position-horizontal-relative:margin;mso-width-relative:margin;mso-height-relative:margin" coordsize="14111,13038" o:gfxdata="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">
+              <v:group w14:anchorId="64ADCC42" id="Group 4" o:spid="_x0000_s1026" style="position:absolute;margin-left:4.5pt;margin-top:1.6pt;width:87.7pt;height:72.75pt;z-index:251652096;mso-position-horizontal-relative:margin;mso-width-relative:margin;mso-height-relative:margin" coordsize="14111,13038" o:gfxdata="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">
                 <v:shape id="Picture 24" o:spid="_x0000_s1027" type="#_x0000_t75" alt="https://www.debian.org/events/materials/tshirts/debian-alt-tshirt.gif" style="position:absolute;left:3578;top:3586;width:8585;height:9452;visibility:visible;mso-wrap-style:square" o:gfxdata="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">
                   <v:imagedata r:id="rId30" o:title="debian-alt-tshirt" croptop="5642f" cropbottom="7812f" cropleft="8680f" cropright="9548f"/>
                 </v:shape>
@@ -3196,7 +3162,6 @@
         </w:rPr>
         <w:t>(</w:t>
       </w:r>
-      <w:proofErr w:type="spellStart"/>
       <w:r>
         <w:rPr>
           <w:rFonts w:ascii="Segoe UI" w:eastAsia="Malgun Gothic" w:hAnsi="Segoe UI" w:cs="Segoe UI"/>
@@ -3207,7 +3172,6 @@
         </w:rPr>
         <w:t>Debian</w:t>
       </w:r>
-      <w:proofErr w:type="spellEnd"/>
       <w:r>
         <w:rPr>
           <w:rFonts w:ascii="Segoe UI" w:eastAsia="Malgun Gothic" w:hAnsi="Segoe UI" w:cs="Segoe UI"/>
@@ -3258,7 +3222,6 @@
         </w:rPr>
         <w:t xml:space="preserve">Modified a </w:t>
       </w:r>
-      <w:proofErr w:type="spellStart"/>
       <w:r>
         <w:rPr>
           <w:rFonts w:ascii="Segoe UI" w:eastAsia="Malgun Gothic" w:hAnsi="Segoe UI" w:cs="Segoe UI"/>
@@ -3279,7 +3242,6 @@
         </w:rPr>
         <w:t>it</w:t>
       </w:r>
-      <w:proofErr w:type="spellEnd"/>
       <w:r>
         <w:rPr>
           <w:rFonts w:ascii="Segoe UI" w:eastAsia="Malgun Gothic" w:hAnsi="Segoe UI" w:cs="Segoe UI"/>
@@ -3531,7 +3493,7 @@
           </mc:Choice>
           <mc:Fallback>
             <w:pict>
-              <v:group w14:anchorId="77629CD6" id="Group 4" o:spid="_x0000_s1026" style="position:absolute;margin-left:84pt;margin-top:10.65pt;width:452.25pt;height:3.6pt;z-index:251658240;mso-width-relative:margin;mso-height-relative:margin" coordsize="53625,476" o:gfxdata="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">
+              <v:group w14:anchorId="15DE5B31" id="Group 4" o:spid="_x0000_s1026" style="position:absolute;margin-left:84pt;margin-top:10.65pt;width:452.25pt;height:3.6pt;z-index:251658240;mso-width-relative:margin;mso-height-relative:margin" coordsize="53625,476" o:gfxdata="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">
                 <v:line id="Straight Connector 2" o:spid="_x0000_s1027" style="position:absolute;visibility:visible;mso-wrap-style:square" from="0,0" to="53625,0" o:connectortype="straight" o:gfxdata="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" strokecolor="#1f4d78 [1604]" strokeweight="1.5pt">
                   <v:stroke joinstyle="miter"/>
                 </v:line>
@@ -3665,25 +3627,14 @@
           <w:szCs w:val="21"/>
         </w:rPr>
       </w:pPr>
-      <w:proofErr w:type="spellStart"/>
-      <w:r>
-        <w:rPr>
-          <w:rFonts w:ascii="Segoe UI" w:eastAsia="Malgun Gothic" w:hAnsi="Segoe UI" w:cs="Segoe UI"/>
-          <w:b/>
-          <w:sz w:val="21"/>
-          <w:szCs w:val="21"/>
-        </w:rPr>
-        <w:t>Honours</w:t>
-      </w:r>
-      <w:proofErr w:type="spellEnd"/>
-      <w:r>
-        <w:rPr>
-          <w:rFonts w:ascii="Segoe UI" w:eastAsia="Malgun Gothic" w:hAnsi="Segoe UI" w:cs="Segoe UI"/>
-          <w:b/>
-          <w:sz w:val="21"/>
-          <w:szCs w:val="21"/>
-        </w:rPr>
-        <w:t xml:space="preserve"> Bachelors of Mathematics</w:t>
+      <w:r>
+        <w:rPr>
+          <w:rFonts w:ascii="Segoe UI" w:eastAsia="Malgun Gothic" w:hAnsi="Segoe UI" w:cs="Segoe UI"/>
+          <w:b/>
+          <w:sz w:val="21"/>
+          <w:szCs w:val="21"/>
+        </w:rPr>
+        <w:t>Honours Bachelors of Mathematics</w:t>
       </w:r>
       <w:r>
         <w:rPr>
@@ -3768,15 +3719,15 @@
         <mc:AlternateContent>
           <mc:Choice Requires="wps">
             <w:drawing>
-              <wp:anchor distT="0" distB="0" distL="114300" distR="114300" simplePos="0" relativeHeight="251662336" behindDoc="1" locked="0" layoutInCell="1" allowOverlap="1" wp14:anchorId="78303DBB" wp14:editId="6DBD1F06">
+              <wp:anchor distT="0" distB="0" distL="114300" distR="114300" simplePos="0" relativeHeight="251659776" behindDoc="1" locked="0" layoutInCell="1" allowOverlap="1" wp14:anchorId="2E6009E9" wp14:editId="3568F28E">
                 <wp:simplePos x="0" y="0"/>
                 <wp:positionH relativeFrom="column">
-                  <wp:posOffset>0</wp:posOffset>
+                  <wp:posOffset>-9524</wp:posOffset>
                 </wp:positionH>
                 <wp:positionV relativeFrom="paragraph">
-                  <wp:posOffset>62865</wp:posOffset>
+                  <wp:posOffset>53340</wp:posOffset>
                 </wp:positionV>
-                <wp:extent cx="2314575" cy="285750"/>
+                <wp:extent cx="2476500" cy="295275"/>
                 <wp:effectExtent l="0" t="0" r="0" b="0"/>
                 <wp:wrapNone/>
                 <wp:docPr id="16" name="Rounded Rectangle 16"/>
@@ -3788,7 +3739,7 @@
                       <wps:spPr>
                         <a:xfrm>
                           <a:off x="0" y="0"/>
-                          <a:ext cx="2314575" cy="285750"/>
+                          <a:ext cx="2476500" cy="295275"/>
                         </a:xfrm>
                         <a:prstGeom prst="roundRect">
                           <a:avLst/>
@@ -3830,7 +3781,15 @@
                                 <w:b/>
                                 <w:color w:val="1F3864" w:themeColor="accent5" w:themeShade="80"/>
                               </w:rPr>
-                              <w:t>LANGUAGES &amp; TOOLS</w:t>
+                              <w:t>LANGUAGES &amp;</w:t>
+                            </w:r>
+                            <w:r>
+                              <w:rPr>
+                                <w:rFonts w:ascii="Tahoma" w:hAnsi="Tahoma" w:cs="Tahoma"/>
+                                <w:b/>
+                                <w:color w:val="1F3864" w:themeColor="accent5" w:themeShade="80"/>
+                              </w:rPr>
+                              <w:t xml:space="preserve"> TECHNOLOGIES</w:t>
                             </w:r>
                           </w:p>
                         </w:txbxContent>
@@ -3855,7 +3814,7 @@
           </mc:Choice>
           <mc:Fallback>
             <w:pict>
-              <v:roundrect w14:anchorId="78303DBB" id="Rounded Rectangle 16" o:spid="_x0000_s1030" style="position:absolute;margin-left:0;margin-top:4.95pt;width:182.25pt;height:22.5pt;z-index:-251654144;visibility:visible;mso-wrap-style:square;mso-width-percent:0;mso-height-percent:0;mso-wrap-distance-left:9pt;mso-wrap-distance-top:0;mso-wrap-distance-right:9pt;mso-wrap-distance-bottom:0;mso-position-horizontal:absolute;mso-position-horizontal-relative:text;mso-position-vertical:absolute;mso-position-vertical-relative:text;mso-width-percent:0;mso-height-percent:0;mso-width-relative:page;mso-height-relative:page;v-text-anchor:middle" arcsize="10923f" o:gfxdata="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" filled="f" stroked="f" strokeweight="1pt">
+              <v:roundrect w14:anchorId="2E6009E9" id="Rounded Rectangle 16" o:spid="_x0000_s1030" style="position:absolute;margin-left:-.75pt;margin-top:4.2pt;width:195pt;height:23.25pt;z-index:-251656704;visibility:visible;mso-wrap-style:square;mso-width-percent:0;mso-height-percent:0;mso-wrap-distance-left:9pt;mso-wrap-distance-top:0;mso-wrap-distance-right:9pt;mso-wrap-distance-bottom:0;mso-position-horizontal:absolute;mso-position-horizontal-relative:text;mso-position-vertical:absolute;mso-position-vertical-relative:text;mso-width-percent:0;mso-height-percent:0;mso-width-relative:page;mso-height-relative:page;v-text-anchor:middle" arcsize="10923f" o:gfxdata="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" filled="f" stroked="f" strokeweight="1pt">
                 <v:stroke joinstyle="miter"/>
                 <v:textbox>
                   <w:txbxContent>
@@ -3873,7 +3832,15 @@
                           <w:b/>
                           <w:color w:val="1F3864" w:themeColor="accent5" w:themeShade="80"/>
                         </w:rPr>
-                        <w:t>LANGUAGES &amp; TOOLS</w:t>
+                        <w:t>LANGUAGES &amp;</w:t>
+                      </w:r>
+                      <w:r>
+                        <w:rPr>
+                          <w:rFonts w:ascii="Tahoma" w:hAnsi="Tahoma" w:cs="Tahoma"/>
+                          <w:b/>
+                          <w:color w:val="1F3864" w:themeColor="accent5" w:themeShade="80"/>
+                        </w:rPr>
+                        <w:t xml:space="preserve"> TECHNOLOGIES</w:t>
                       </w:r>
                     </w:p>
                   </w:txbxContent>
@@ -3899,16 +3866,16 @@
         <mc:AlternateContent>
           <mc:Choice Requires="wpg">
             <w:drawing>
-              <wp:anchor distT="0" distB="0" distL="114300" distR="114300" simplePos="0" relativeHeight="251651072" behindDoc="0" locked="0" layoutInCell="1" allowOverlap="1" wp14:anchorId="06526BBB" wp14:editId="22FB945E">
+              <wp:anchor distT="0" distB="0" distL="114300" distR="114300" simplePos="0" relativeHeight="251656704" behindDoc="0" locked="0" layoutInCell="1" allowOverlap="1" wp14:anchorId="1C7E2305" wp14:editId="2E122B7E">
                 <wp:simplePos x="0" y="0"/>
                 <wp:positionH relativeFrom="column">
-                  <wp:posOffset>1724024</wp:posOffset>
+                  <wp:posOffset>2362201</wp:posOffset>
                 </wp:positionH>
                 <wp:positionV relativeFrom="paragraph">
                   <wp:posOffset>95250</wp:posOffset>
                 </wp:positionV>
-                <wp:extent cx="5089525" cy="45719"/>
-                <wp:effectExtent l="0" t="0" r="34925" b="12065"/>
+                <wp:extent cx="4451350" cy="45719"/>
+                <wp:effectExtent l="0" t="0" r="25400" b="12065"/>
                 <wp:wrapNone/>
                 <wp:docPr id="13" name="Group 13"/>
                 <wp:cNvGraphicFramePr/>
@@ -3919,7 +3886,7 @@
                       <wpg:grpSpPr>
                         <a:xfrm>
                           <a:off x="0" y="0"/>
-                          <a:ext cx="5089525" cy="45719"/>
+                          <a:ext cx="4451350" cy="45719"/>
                           <a:chOff x="0" y="0"/>
                           <a:chExt cx="5362575" cy="47625"/>
                         </a:xfrm>
@@ -4008,7 +3975,7 @@
           </mc:Choice>
           <mc:Fallback>
             <w:pict>
-              <v:group w14:anchorId="1BF6DDC8" id="Group 13" o:spid="_x0000_s1026" style="position:absolute;margin-left:135.75pt;margin-top:7.5pt;width:400.75pt;height:3.6pt;z-index:251651072;mso-width-relative:margin;mso-height-relative:margin" coordsize="53625,476" o:gfxdata="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">
+              <v:group w14:anchorId="2D367160" id="Group 13" o:spid="_x0000_s1026" style="position:absolute;margin-left:186pt;margin-top:7.5pt;width:350.5pt;height:3.6pt;z-index:251656704;mso-width-relative:margin;mso-height-relative:margin" coordsize="53625,476" o:gfxdata="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">
                 <v:line id="Straight Connector 14" o:spid="_x0000_s1027" style="position:absolute;visibility:visible;mso-wrap-style:square" from="0,0" to="53625,0" o:connectortype="straight" o:gfxdata="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" strokecolor="#1f4d78 [1604]" strokeweight="1.5pt">
                   <v:stroke joinstyle="miter"/>
                 </v:line>
@@ -4032,31 +3999,13 @@
         <w:rPr>
           <w:noProof/>
         </w:rPr>
-        <w:t xml:space="preserve">Languages: C++, C#, Java, Python, MySQL, HTML &amp; CSS, </w:t>
+        <w:t>Languages: C++, C#, Java, Python, MySQL, HTML &amp; CSS, JQuery,</w:t>
       </w:r>
       <w:r>
         <w:rPr>
           <w:noProof/>
         </w:rPr>
-        <w:t>JQuery</w:t>
-      </w:r>
-      <w:r>
-        <w:rPr>
-          <w:noProof/>
-        </w:rPr>
-        <w:t xml:space="preserve">, JavaScript, </w:t>
-      </w:r>
-      <w:r>
-        <w:rPr>
-          <w:noProof/>
-        </w:rPr>
-        <w:t>DrRacket,</w:t>
-      </w:r>
-      <w:r>
-        <w:rPr>
-          <w:noProof/>
-        </w:rPr>
-        <w:t xml:space="preserve"> bash, ksh</w:t>
+        <w:t xml:space="preserve"> JavaScript, DrRacket, bash, </w:t>
       </w:r>
     </w:p>
     <w:p>
@@ -4070,7 +4019,7 @@
         <w:rPr>
           <w:noProof/>
         </w:rPr>
-        <w:t>Tools: Visual Studio, Eclipse, Spring To</w:t>
+        <w:t>Technologies</w:t>
       </w:r>
       <w:bookmarkStart w:id="0" w:name="_GoBack"/>
       <w:bookmarkEnd w:id="0"/>
@@ -4078,7 +4027,7 @@
         <w:rPr>
           <w:noProof/>
         </w:rPr>
-        <w:t>ol Suite, VMware, SecureCRT, git bash</w:t>
+        <w:t>: Visual Studio, Eclipse, Spring Tool Suite, VMware, SecureCRT, git bash</w:t>
       </w:r>
     </w:p>
     <w:sectPr>
@@ -5108,7 +5057,7 @@
 </file>
 
 <file path=customXml/itemProps1.xml><?xml version="1.0" encoding="utf-8"?>
-<ds:datastoreItem xmlns:ds="http://schemas.openxmlformats.org/officeDocument/2006/customXml" ds:itemID="{4B9191CD-2B4D-4CFC-9BBA-A69933696654}">
+<ds:datastoreItem xmlns:ds="http://schemas.openxmlformats.org/officeDocument/2006/customXml" ds:itemID="{544DF56B-1C80-4026-AED4-18EE5B91E26C}">
   <ds:schemaRefs>
     <ds:schemaRef ds:uri="http://schemas.openxmlformats.org/officeDocument/2006/bibliography"/>
   </ds:schemaRefs>

</xml_diff>